<commit_message>
made the leaderboards responsive, they're now visible on mobile devices
</commit_message>
<xml_diff>
--- a/documentatie/SWOT-analyse/SWOT-analyse Campus Games.docx
+++ b/documentatie/SWOT-analyse/SWOT-analyse Campus Games.docx
@@ -214,31 +214,13 @@
         </w:rPr>
         <w:t xml:space="preserve"> is. Er hoeft daarom ook geen app geïnstalleerd worden.</w:t>
       </w:r>
-    </w:p>
-    <w:p>
-      <w:pPr>
-        <w:rPr>
-          <w:sz w:val="32"/>
-          <w:szCs w:val="32"/>
-          <w:lang w:val="nl-BE"/>
-        </w:rPr>
-      </w:pPr>
-    </w:p>
-    <w:p>
-      <w:pPr>
-        <w:rPr>
-          <w:sz w:val="32"/>
-          <w:szCs w:val="32"/>
-          <w:lang w:val="nl-BE"/>
-        </w:rPr>
-      </w:pPr>
-      <w:r>
-        <w:rPr>
-          <w:sz w:val="32"/>
-          <w:szCs w:val="32"/>
-          <w:lang w:val="nl-BE"/>
-        </w:rPr>
-        <w:t>Zwaktes:</w:t>
+      <w:r>
+        <w:rPr>
+          <w:sz w:val="32"/>
+          <w:szCs w:val="32"/>
+          <w:lang w:val="nl-BE"/>
+        </w:rPr>
+        <w:br/>
       </w:r>
     </w:p>
     <w:p>
@@ -260,7 +242,7 @@
           <w:szCs w:val="32"/>
           <w:lang w:val="nl-BE"/>
         </w:rPr>
-        <w:t>Het spel is volledig digitaal.</w:t>
+        <w:t xml:space="preserve">De game is uniek binnen de campuscontext </w:t>
       </w:r>
       <w:r>
         <w:rPr>
@@ -290,33 +272,49 @@
           <w:szCs w:val="32"/>
           <w:lang w:val="nl-BE"/>
         </w:rPr>
-        <w:t>Er is altijd een internetverbinding nodig om te spelen, omdat het web-</w:t>
-      </w:r>
-      <w:proofErr w:type="spellStart"/>
-      <w:r>
-        <w:rPr>
-          <w:sz w:val="32"/>
-          <w:szCs w:val="32"/>
-          <w:lang w:val="nl-BE"/>
-        </w:rPr>
-        <w:t>based</w:t>
-      </w:r>
-      <w:proofErr w:type="spellEnd"/>
-      <w:r>
-        <w:rPr>
-          <w:sz w:val="32"/>
-          <w:szCs w:val="32"/>
-          <w:lang w:val="nl-BE"/>
-        </w:rPr>
-        <w:t xml:space="preserve"> is.</w:t>
-      </w:r>
-      <w:r>
-        <w:rPr>
-          <w:sz w:val="32"/>
-          <w:szCs w:val="32"/>
-          <w:lang w:val="nl-BE"/>
-        </w:rPr>
-        <w:br/>
+        <w:t xml:space="preserve">Je hoeft geen kennis te hebben van games </w:t>
+      </w:r>
+    </w:p>
+    <w:p>
+      <w:pPr>
+        <w:rPr>
+          <w:sz w:val="32"/>
+          <w:szCs w:val="32"/>
+          <w:lang w:val="nl-BE"/>
+        </w:rPr>
+      </w:pPr>
+    </w:p>
+    <w:p>
+      <w:pPr>
+        <w:rPr>
+          <w:sz w:val="32"/>
+          <w:szCs w:val="32"/>
+          <w:lang w:val="nl-BE"/>
+        </w:rPr>
+      </w:pPr>
+      <w:commentRangeStart w:id="0"/>
+      <w:r>
+        <w:rPr>
+          <w:sz w:val="32"/>
+          <w:szCs w:val="32"/>
+          <w:lang w:val="nl-BE"/>
+        </w:rPr>
+        <w:t>Zwaktes</w:t>
+      </w:r>
+      <w:commentRangeEnd w:id="0"/>
+      <w:r>
+        <w:rPr>
+          <w:rStyle w:val="CommentReference"/>
+        </w:rPr>
+        <w:commentReference w:id="0"/>
+      </w:r>
+      <w:r>
+        <w:rPr>
+          <w:sz w:val="32"/>
+          <w:szCs w:val="32"/>
+          <w:lang w:val="nl-BE"/>
+        </w:rPr>
+        <w:t>:</w:t>
       </w:r>
     </w:p>
     <w:p>
@@ -338,7 +336,7 @@
           <w:szCs w:val="32"/>
           <w:lang w:val="nl-BE"/>
         </w:rPr>
-        <w:t>De database moet goed beveiligd zijn zodat gebruikersgegevens niet overal zomaar te vinden zijn.</w:t>
+        <w:t>Het spel is volledig digitaal.</w:t>
       </w:r>
       <w:r>
         <w:rPr>
@@ -368,7 +366,7 @@
           <w:szCs w:val="32"/>
           <w:lang w:val="nl-BE"/>
         </w:rPr>
-        <w:t xml:space="preserve">Browser </w:t>
+        <w:t>Er is altijd een internetverbinding nodig om te spelen, omdat het web-</w:t>
       </w:r>
       <w:proofErr w:type="spellStart"/>
       <w:r>
@@ -377,7 +375,7 @@
           <w:szCs w:val="32"/>
           <w:lang w:val="nl-BE"/>
         </w:rPr>
-        <w:t>limitaties</w:t>
+        <w:t>based</w:t>
       </w:r>
       <w:proofErr w:type="spellEnd"/>
       <w:r>
@@ -386,34 +384,15 @@
           <w:szCs w:val="32"/>
           <w:lang w:val="nl-BE"/>
         </w:rPr>
-        <w:t>, hierdoor is het niet mogelijk om bepaalde grafische prestaties te halen, waardoor de website er niet als een echte game uitziet.</w:t>
-      </w:r>
-    </w:p>
-    <w:p>
-      <w:pPr>
-        <w:rPr>
-          <w:sz w:val="32"/>
-          <w:szCs w:val="32"/>
-          <w:lang w:val="nl-BE"/>
-        </w:rPr>
-      </w:pPr>
-    </w:p>
-    <w:p>
-      <w:pPr>
-        <w:rPr>
-          <w:sz w:val="32"/>
-          <w:szCs w:val="32"/>
-          <w:lang w:val="nl-BE"/>
-        </w:rPr>
-      </w:pPr>
-      <w:r>
-        <w:rPr>
-          <w:sz w:val="32"/>
-          <w:szCs w:val="32"/>
-          <w:lang w:val="nl-BE"/>
-        </w:rPr>
-        <w:lastRenderedPageBreak/>
-        <w:t>Kansen:</w:t>
+        <w:t xml:space="preserve"> is.</w:t>
+      </w:r>
+      <w:r>
+        <w:rPr>
+          <w:sz w:val="32"/>
+          <w:szCs w:val="32"/>
+          <w:lang w:val="nl-BE"/>
+        </w:rPr>
+        <w:br/>
       </w:r>
     </w:p>
     <w:p>
@@ -435,25 +414,7 @@
           <w:szCs w:val="32"/>
           <w:lang w:val="nl-BE"/>
         </w:rPr>
-        <w:t xml:space="preserve">Het is mogelijk om snel uit te breiden naar andere locaties, zoals </w:t>
-      </w:r>
-      <w:proofErr w:type="spellStart"/>
-      <w:r>
-        <w:rPr>
-          <w:sz w:val="32"/>
-          <w:szCs w:val="32"/>
-          <w:lang w:val="nl-BE"/>
-        </w:rPr>
-        <w:t>Vives</w:t>
-      </w:r>
-      <w:proofErr w:type="spellEnd"/>
-      <w:r>
-        <w:rPr>
-          <w:sz w:val="32"/>
-          <w:szCs w:val="32"/>
-          <w:lang w:val="nl-BE"/>
-        </w:rPr>
-        <w:t xml:space="preserve"> Kortrijk.</w:t>
+        <w:t>De database moet goed beveiligd zijn zodat gebruikersgegevens niet overal zomaar te vinden zijn.</w:t>
       </w:r>
       <w:r>
         <w:rPr>
@@ -483,7 +444,26 @@
           <w:szCs w:val="32"/>
           <w:lang w:val="nl-BE"/>
         </w:rPr>
-        <w:t>De doelgroep (studenten) is geïnteresseerd in games, wat het project meer kans geeft op succes.</w:t>
+        <w:lastRenderedPageBreak/>
+        <w:t xml:space="preserve">Browser </w:t>
+      </w:r>
+      <w:proofErr w:type="spellStart"/>
+      <w:r>
+        <w:rPr>
+          <w:sz w:val="32"/>
+          <w:szCs w:val="32"/>
+          <w:lang w:val="nl-BE"/>
+        </w:rPr>
+        <w:t>limitaties</w:t>
+      </w:r>
+      <w:proofErr w:type="spellEnd"/>
+      <w:r>
+        <w:rPr>
+          <w:sz w:val="32"/>
+          <w:szCs w:val="32"/>
+          <w:lang w:val="nl-BE"/>
+        </w:rPr>
+        <w:t>, hierdoor is het niet mogelijk om bepaalde grafische prestaties te halen, waardoor de website er niet als een echte game uitziet.</w:t>
       </w:r>
       <w:r>
         <w:rPr>
@@ -513,33 +493,58 @@
           <w:szCs w:val="32"/>
           <w:lang w:val="nl-BE"/>
         </w:rPr>
-        <w:t>De website kan in andere makkelijk in andere talen gemaakt worden waardoor het internationaal gebruikt kan worden.</w:t>
-      </w:r>
-    </w:p>
-    <w:p>
-      <w:pPr>
-        <w:rPr>
-          <w:sz w:val="32"/>
-          <w:szCs w:val="32"/>
-          <w:lang w:val="nl-BE"/>
-        </w:rPr>
-      </w:pPr>
-    </w:p>
-    <w:p>
-      <w:pPr>
-        <w:rPr>
-          <w:sz w:val="32"/>
-          <w:szCs w:val="32"/>
-          <w:lang w:val="nl-BE"/>
-        </w:rPr>
-      </w:pPr>
-      <w:r>
-        <w:rPr>
-          <w:sz w:val="32"/>
-          <w:szCs w:val="32"/>
-          <w:lang w:val="nl-BE"/>
-        </w:rPr>
-        <w:t>Bedreigingen:</w:t>
+        <w:t xml:space="preserve">Actieve gebruikers </w:t>
+      </w:r>
+    </w:p>
+    <w:p>
+      <w:pPr>
+        <w:rPr>
+          <w:sz w:val="32"/>
+          <w:szCs w:val="32"/>
+          <w:lang w:val="nl-BE"/>
+        </w:rPr>
+      </w:pPr>
+    </w:p>
+    <w:p>
+      <w:pPr>
+        <w:rPr>
+          <w:sz w:val="32"/>
+          <w:szCs w:val="32"/>
+          <w:lang w:val="nl-BE"/>
+        </w:rPr>
+      </w:pPr>
+      <w:r>
+        <w:rPr>
+          <w:sz w:val="32"/>
+          <w:szCs w:val="32"/>
+          <w:lang w:val="en-US"/>
+        </w:rPr>
+        <w:t>O</w:t>
+      </w:r>
+      <w:r>
+        <w:rPr>
+          <w:sz w:val="32"/>
+          <w:szCs w:val="32"/>
+        </w:rPr>
+        <w:t>pportuniteit</w:t>
+      </w:r>
+      <w:proofErr w:type="spellStart"/>
+      <w:r>
+        <w:rPr>
+          <w:sz w:val="32"/>
+          <w:szCs w:val="32"/>
+          <w:lang w:val="en-US"/>
+        </w:rPr>
+        <w:t>en</w:t>
+      </w:r>
+      <w:proofErr w:type="spellEnd"/>
+      <w:r>
+        <w:rPr>
+          <w:sz w:val="32"/>
+          <w:szCs w:val="32"/>
+          <w:lang w:val="nl-BE"/>
+        </w:rPr>
+        <w:t>:</w:t>
       </w:r>
     </w:p>
     <w:p>
@@ -561,16 +566,36 @@
           <w:szCs w:val="32"/>
           <w:lang w:val="nl-BE"/>
         </w:rPr>
-        <w:t>Browser updates, als er een grote verandering is in de manier waarop browsers werken zal de website mogelijk niet meer werken zoals verwacht.</w:t>
-      </w:r>
-      <w:r>
-        <w:rPr>
-          <w:sz w:val="32"/>
-          <w:szCs w:val="32"/>
-          <w:lang w:val="nl-BE"/>
-        </w:rPr>
-        <w:br/>
-      </w:r>
+        <w:t xml:space="preserve">Het is mogelijk om snel uit te breiden naar andere locaties, zoals </w:t>
+      </w:r>
+      <w:proofErr w:type="spellStart"/>
+      <w:r>
+        <w:rPr>
+          <w:sz w:val="32"/>
+          <w:szCs w:val="32"/>
+          <w:lang w:val="nl-BE"/>
+        </w:rPr>
+        <w:t>Vives</w:t>
+      </w:r>
+      <w:proofErr w:type="spellEnd"/>
+      <w:r>
+        <w:rPr>
+          <w:sz w:val="32"/>
+          <w:szCs w:val="32"/>
+          <w:lang w:val="nl-BE"/>
+        </w:rPr>
+        <w:t xml:space="preserve"> Kortrijk.</w:t>
+      </w:r>
+    </w:p>
+    <w:p>
+      <w:pPr>
+        <w:pStyle w:val="ListParagraph"/>
+        <w:rPr>
+          <w:sz w:val="32"/>
+          <w:szCs w:val="32"/>
+          <w:lang w:val="nl-BE"/>
+        </w:rPr>
+      </w:pPr>
     </w:p>
     <w:p>
       <w:pPr>
@@ -591,7 +616,7 @@
           <w:szCs w:val="32"/>
           <w:lang w:val="nl-BE"/>
         </w:rPr>
-        <w:t>DDoS en andere aanvallen op de server, deze kunnen ervoor zorgen dat de website niet meer beschikbaar is.</w:t>
+        <w:t>Geen directe concurrentie</w:t>
       </w:r>
       <w:r>
         <w:rPr>
@@ -621,7 +646,7 @@
           <w:szCs w:val="32"/>
           <w:lang w:val="nl-BE"/>
         </w:rPr>
-        <w:t>Gebruikers kunnen manieren vinden om te cheaten.</w:t>
+        <w:t>De doelgroep (studenten) is geïnteresseerd in games, wat het project meer kans geeft op succes.</w:t>
       </w:r>
       <w:r>
         <w:rPr>
@@ -651,6 +676,145 @@
           <w:szCs w:val="32"/>
           <w:lang w:val="nl-BE"/>
         </w:rPr>
+        <w:t>De website kan in andere makkelijk in andere talen gemaakt worden waardoor het internationaal gebruikt kan worden.</w:t>
+      </w:r>
+    </w:p>
+    <w:p>
+      <w:pPr>
+        <w:rPr>
+          <w:sz w:val="32"/>
+          <w:szCs w:val="32"/>
+          <w:lang w:val="nl-BE"/>
+        </w:rPr>
+      </w:pPr>
+    </w:p>
+    <w:p>
+      <w:pPr>
+        <w:rPr>
+          <w:sz w:val="32"/>
+          <w:szCs w:val="32"/>
+          <w:lang w:val="nl-BE"/>
+        </w:rPr>
+      </w:pPr>
+      <w:r>
+        <w:rPr>
+          <w:sz w:val="32"/>
+          <w:szCs w:val="32"/>
+          <w:lang w:val="nl-BE"/>
+        </w:rPr>
+        <w:t>Bedreigingen:</w:t>
+      </w:r>
+    </w:p>
+    <w:p>
+      <w:pPr>
+        <w:pStyle w:val="ListParagraph"/>
+        <w:numPr>
+          <w:ilvl w:val="0"/>
+          <w:numId w:val="1"/>
+        </w:numPr>
+        <w:rPr>
+          <w:sz w:val="32"/>
+          <w:szCs w:val="32"/>
+          <w:lang w:val="nl-BE"/>
+        </w:rPr>
+      </w:pPr>
+      <w:r>
+        <w:rPr>
+          <w:sz w:val="32"/>
+          <w:szCs w:val="32"/>
+          <w:lang w:val="nl-BE"/>
+        </w:rPr>
+        <w:t>Browser updates, als er een grote verandering is in de manier waarop browsers werken zal de website mogelijk niet meer werken zoals verwacht.</w:t>
+      </w:r>
+      <w:r>
+        <w:rPr>
+          <w:sz w:val="32"/>
+          <w:szCs w:val="32"/>
+          <w:lang w:val="nl-BE"/>
+        </w:rPr>
+        <w:br/>
+      </w:r>
+    </w:p>
+    <w:p>
+      <w:pPr>
+        <w:pStyle w:val="ListParagraph"/>
+        <w:numPr>
+          <w:ilvl w:val="0"/>
+          <w:numId w:val="1"/>
+        </w:numPr>
+        <w:rPr>
+          <w:sz w:val="32"/>
+          <w:szCs w:val="32"/>
+          <w:lang w:val="nl-BE"/>
+        </w:rPr>
+      </w:pPr>
+      <w:r>
+        <w:rPr>
+          <w:sz w:val="32"/>
+          <w:szCs w:val="32"/>
+          <w:lang w:val="nl-BE"/>
+        </w:rPr>
+        <w:t>DDoS en andere aanvallen op de server, deze kunnen ervoor zorgen dat de website niet meer beschikbaar is.</w:t>
+      </w:r>
+      <w:r>
+        <w:rPr>
+          <w:sz w:val="32"/>
+          <w:szCs w:val="32"/>
+          <w:lang w:val="nl-BE"/>
+        </w:rPr>
+        <w:br/>
+      </w:r>
+    </w:p>
+    <w:p>
+      <w:pPr>
+        <w:pStyle w:val="ListParagraph"/>
+        <w:numPr>
+          <w:ilvl w:val="0"/>
+          <w:numId w:val="1"/>
+        </w:numPr>
+        <w:rPr>
+          <w:sz w:val="32"/>
+          <w:szCs w:val="32"/>
+          <w:lang w:val="nl-BE"/>
+        </w:rPr>
+      </w:pPr>
+      <w:r>
+        <w:rPr>
+          <w:sz w:val="32"/>
+          <w:szCs w:val="32"/>
+          <w:lang w:val="nl-BE"/>
+        </w:rPr>
+        <w:t>Gebruikers kunnen manieren vinden om te cheaten.</w:t>
+      </w:r>
+      <w:r>
+        <w:rPr>
+          <w:sz w:val="32"/>
+          <w:szCs w:val="32"/>
+          <w:lang w:val="nl-BE"/>
+        </w:rPr>
+        <w:br/>
+      </w:r>
+    </w:p>
+    <w:p>
+      <w:pPr>
+        <w:pStyle w:val="ListParagraph"/>
+        <w:numPr>
+          <w:ilvl w:val="0"/>
+          <w:numId w:val="1"/>
+        </w:numPr>
+        <w:rPr>
+          <w:sz w:val="32"/>
+          <w:szCs w:val="32"/>
+          <w:lang w:val="nl-BE"/>
+        </w:rPr>
+      </w:pPr>
+      <w:r>
+        <w:rPr>
+          <w:sz w:val="32"/>
+          <w:szCs w:val="32"/>
+          <w:lang w:val="nl-BE"/>
+        </w:rPr>
+        <w:lastRenderedPageBreak/>
         <w:t>Populariteit, het kan moeilijk zijn om mensen te overtuigen om dit spel te spelen in plaats van andere beschikbare digitale kaartspellen (bv. Pokémon).</w:t>
       </w:r>
     </w:p>
@@ -662,6 +826,45 @@
     </w:sectPr>
   </w:body>
 </w:document>
+</file>
+
+<file path=word/comments.xml><?xml version="1.0" encoding="utf-8"?>
+<w:comments xmlns:wpc="http://schemas.microsoft.com/office/word/2010/wordprocessingCanvas" xmlns:cx="http://schemas.microsoft.com/office/drawing/2014/chartex" xmlns:cx1="http://schemas.microsoft.com/office/drawing/2015/9/8/chartex" xmlns:cx2="http://schemas.microsoft.com/office/drawing/2015/10/21/chartex" xmlns:cx3="http://schemas.microsoft.com/office/drawing/2016/5/9/chartex" xmlns:cx4="http://schemas.microsoft.com/office/drawing/2016/5/10/chartex" xmlns:cx5="http://schemas.microsoft.com/office/drawing/2016/5/11/chartex" xmlns:cx6="http://schemas.microsoft.com/office/drawing/2016/5/12/chartex" xmlns:cx7="http://schemas.microsoft.com/office/drawing/2016/5/13/chartex" xmlns:cx8="http://schemas.microsoft.com/office/drawing/2016/5/14/chartex" xmlns:mc="http://schemas.openxmlformats.org/markup-compatibility/2006" xmlns:aink="http://schemas.microsoft.com/office/drawing/2016/ink" xmlns:am3d="http://schemas.microsoft.com/office/drawing/2017/model3d" xmlns:o="urn:schemas-microsoft-com:office:office" xmlns:oel="http://schemas.microsoft.com/office/2019/extlst" xmlns:r="http://schemas.openxmlformats.org/officeDocument/2006/relationships" xmlns:m="http://schemas.openxmlformats.org/officeDocument/2006/math" xmlns:v="urn:schemas-microsoft-com:vml" xmlns:wp14="http://schemas.microsoft.com/office/word/2010/wordprocessingDrawing" xmlns:wp="http://schemas.openxmlformats.org/drawingml/2006/wordprocessingDrawing" xmlns:w10="urn:schemas-microsoft-com:office:word" xmlns:w="http://schemas.openxmlformats.org/wordprocessingml/2006/main" xmlns:w14="http://schemas.microsoft.com/office/word/2010/wordml" xmlns:w15="http://schemas.microsoft.com/office/word/2012/wordml" xmlns:w16cex="http://schemas.microsoft.com/office/word/2018/wordml/cex" xmlns:w16cid="http://schemas.microsoft.com/office/word/2016/wordml/cid" xmlns:w16="http://schemas.microsoft.com/office/word/2018/wordml" xmlns:w16du="http://schemas.microsoft.com/office/word/2023/wordml/word16du" xmlns:w16sdtdh="http://schemas.microsoft.com/office/word/2020/wordml/sdtdatahash" xmlns:w16sdtfl="http://schemas.microsoft.com/office/word/2024/wordml/sdtformatlock" xmlns:w16se="http://schemas.microsoft.com/office/word/2015/wordml/symex" xmlns:wpg="http://schemas.microsoft.com/office/word/2010/wordprocessingGroup" xmlns:wpi="http://schemas.microsoft.com/office/word/2010/wordprocessingInk" xmlns:wne="http://schemas.microsoft.com/office/word/2006/wordml" xmlns:wps="http://schemas.microsoft.com/office/word/2010/wordprocessingShape" mc:Ignorable="w14 w15 w16se w16cid w16 w16cex w16sdtdh w16sdtfl w16du wp14">
+  <w:comment w:id="0" w:author="Arthur Brassaert" w:date="2025-04-23T12:34:00Z" w:initials="AB">
+    <w:p>
+      <w:pPr>
+        <w:pStyle w:val="CommentText"/>
+      </w:pPr>
+      <w:r>
+        <w:rPr>
+          <w:rStyle w:val="CommentReference"/>
+        </w:rPr>
+        <w:annotationRef/>
+      </w:r>
+      <w:r>
+        <w:t>Uitleggen hoe we ze kunnen oplossen</w:t>
+      </w:r>
+    </w:p>
+  </w:comment>
+</w:comments>
+</file>
+
+<file path=word/commentsExtended.xml><?xml version="1.0" encoding="utf-8"?>
+<w15:commentsEx xmlns:wpc="http://schemas.microsoft.com/office/word/2010/wordprocessingCanvas" xmlns:cx="http://schemas.microsoft.com/office/drawing/2014/chartex" xmlns:cx1="http://schemas.microsoft.com/office/drawing/2015/9/8/chartex" xmlns:cx2="http://schemas.microsoft.com/office/drawing/2015/10/21/chartex" xmlns:cx3="http://schemas.microsoft.com/office/drawing/2016/5/9/chartex" xmlns:cx4="http://schemas.microsoft.com/office/drawing/2016/5/10/chartex" xmlns:cx5="http://schemas.microsoft.com/office/drawing/2016/5/11/chartex" xmlns:cx6="http://schemas.microsoft.com/office/drawing/2016/5/12/chartex" xmlns:cx7="http://schemas.microsoft.com/office/drawing/2016/5/13/chartex" xmlns:cx8="http://schemas.microsoft.com/office/drawing/2016/5/14/chartex" xmlns:mc="http://schemas.openxmlformats.org/markup-compatibility/2006" xmlns:aink="http://schemas.microsoft.com/office/drawing/2016/ink" xmlns:am3d="http://schemas.microsoft.com/office/drawing/2017/model3d" xmlns:o="urn:schemas-microsoft-com:office:office" xmlns:oel="http://schemas.microsoft.com/office/2019/extlst" xmlns:r="http://schemas.openxmlformats.org/officeDocument/2006/relationships" xmlns:m="http://schemas.openxmlformats.org/officeDocument/2006/math" xmlns:v="urn:schemas-microsoft-com:vml" xmlns:wp14="http://schemas.microsoft.com/office/word/2010/wordprocessingDrawing" xmlns:wp="http://schemas.openxmlformats.org/drawingml/2006/wordprocessingDrawing" xmlns:w10="urn:schemas-microsoft-com:office:word" xmlns:w="http://schemas.openxmlformats.org/wordprocessingml/2006/main" xmlns:w14="http://schemas.microsoft.com/office/word/2010/wordml" xmlns:w15="http://schemas.microsoft.com/office/word/2012/wordml" xmlns:w16cex="http://schemas.microsoft.com/office/word/2018/wordml/cex" xmlns:w16cid="http://schemas.microsoft.com/office/word/2016/wordml/cid" xmlns:w16="http://schemas.microsoft.com/office/word/2018/wordml" xmlns:w16du="http://schemas.microsoft.com/office/word/2023/wordml/word16du" xmlns:w16sdtdh="http://schemas.microsoft.com/office/word/2020/wordml/sdtdatahash" xmlns:w16sdtfl="http://schemas.microsoft.com/office/word/2024/wordml/sdtformatlock" xmlns:w16se="http://schemas.microsoft.com/office/word/2015/wordml/symex" xmlns:wpg="http://schemas.microsoft.com/office/word/2010/wordprocessingGroup" xmlns:wpi="http://schemas.microsoft.com/office/word/2010/wordprocessingInk" xmlns:wne="http://schemas.microsoft.com/office/word/2006/wordml" xmlns:wps="http://schemas.microsoft.com/office/word/2010/wordprocessingShape" mc:Ignorable="w14 w15 w16se w16cid w16 w16cex w16sdtdh w16sdtfl w16du wp14">
+  <w15:commentEx w15:paraId="706DC4EA" w15:done="0"/>
+</w15:commentsEx>
+</file>
+
+<file path=word/commentsExtensible.xml><?xml version="1.0" encoding="utf-8"?>
+<w16cex:commentsExtensible xmlns:wpc="http://schemas.microsoft.com/office/word/2010/wordprocessingCanvas" xmlns:cx="http://schemas.microsoft.com/office/drawing/2014/chartex" xmlns:cx1="http://schemas.microsoft.com/office/drawing/2015/9/8/chartex" xmlns:cx2="http://schemas.microsoft.com/office/drawing/2015/10/21/chartex" xmlns:cx3="http://schemas.microsoft.com/office/drawing/2016/5/9/chartex" xmlns:cx4="http://schemas.microsoft.com/office/drawing/2016/5/10/chartex" xmlns:cx5="http://schemas.microsoft.com/office/drawing/2016/5/11/chartex" xmlns:cx6="http://schemas.microsoft.com/office/drawing/2016/5/12/chartex" xmlns:cx7="http://schemas.microsoft.com/office/drawing/2016/5/13/chartex" xmlns:cx8="http://schemas.microsoft.com/office/drawing/2016/5/14/chartex" xmlns:cr="http://schemas.microsoft.com/office/comments/2020/reactions" xmlns:mc="http://schemas.openxmlformats.org/markup-compatibility/2006" xmlns:aink="http://schemas.microsoft.com/office/drawing/2016/ink" xmlns:am3d="http://schemas.microsoft.com/office/drawing/2017/model3d" xmlns:o="urn:schemas-microsoft-com:office:office" xmlns:oel="http://schemas.microsoft.com/office/2019/extlst" xmlns:r="http://schemas.openxmlformats.org/officeDocument/2006/relationships" xmlns:m="http://schemas.openxmlformats.org/officeDocument/2006/math" xmlns:v="urn:schemas-microsoft-com:vml" xmlns:wp14="http://schemas.microsoft.com/office/word/2010/wordprocessingDrawing" xmlns:wp="http://schemas.openxmlformats.org/drawingml/2006/wordprocessingDrawing" xmlns:w10="urn:schemas-microsoft-com:office:word" xmlns:w="http://schemas.openxmlformats.org/wordprocessingml/2006/main" xmlns:w14="http://schemas.microsoft.com/office/word/2010/wordml" xmlns:w15="http://schemas.microsoft.com/office/word/2012/wordml" xmlns:w16cex="http://schemas.microsoft.com/office/word/2018/wordml/cex" xmlns:w16cid="http://schemas.microsoft.com/office/word/2016/wordml/cid" xmlns:w16="http://schemas.microsoft.com/office/word/2018/wordml" xmlns:w16du="http://schemas.microsoft.com/office/word/2023/wordml/word16du" xmlns:w16sdtdh="http://schemas.microsoft.com/office/word/2020/wordml/sdtdatahash" xmlns:w16sdtfl="http://schemas.microsoft.com/office/word/2024/wordml/sdtformatlock" xmlns:w16se="http://schemas.microsoft.com/office/word/2015/wordml/symex" xmlns:wpg="http://schemas.microsoft.com/office/word/2010/wordprocessingGroup" xmlns:wpi="http://schemas.microsoft.com/office/word/2010/wordprocessingInk" xmlns:wne="http://schemas.microsoft.com/office/word/2006/wordml" xmlns:wps="http://schemas.microsoft.com/office/word/2010/wordprocessingShape" mc:Ignorable="w14 w15 w16se w16cid w16 w16cex w16sdtdh w16sdtfl cr w16du wp14">
+  <w16cex:commentExtensible w16cex:durableId="5AE24266" w16cex:dateUtc="2025-04-23T10:34:00Z"/>
+</w16cex:commentsExtensible>
+</file>
+
+<file path=word/commentsIds.xml><?xml version="1.0" encoding="utf-8"?>
+<w16cid:commentsIds xmlns:wpc="http://schemas.microsoft.com/office/word/2010/wordprocessingCanvas" xmlns:cx="http://schemas.microsoft.com/office/drawing/2014/chartex" xmlns:cx1="http://schemas.microsoft.com/office/drawing/2015/9/8/chartex" xmlns:cx2="http://schemas.microsoft.com/office/drawing/2015/10/21/chartex" xmlns:cx3="http://schemas.microsoft.com/office/drawing/2016/5/9/chartex" xmlns:cx4="http://schemas.microsoft.com/office/drawing/2016/5/10/chartex" xmlns:cx5="http://schemas.microsoft.com/office/drawing/2016/5/11/chartex" xmlns:cx6="http://schemas.microsoft.com/office/drawing/2016/5/12/chartex" xmlns:cx7="http://schemas.microsoft.com/office/drawing/2016/5/13/chartex" xmlns:cx8="http://schemas.microsoft.com/office/drawing/2016/5/14/chartex" xmlns:mc="http://schemas.openxmlformats.org/markup-compatibility/2006" xmlns:aink="http://schemas.microsoft.com/office/drawing/2016/ink" xmlns:am3d="http://schemas.microsoft.com/office/drawing/2017/model3d" xmlns:o="urn:schemas-microsoft-com:office:office" xmlns:oel="http://schemas.microsoft.com/office/2019/extlst" xmlns:r="http://schemas.openxmlformats.org/officeDocument/2006/relationships" xmlns:m="http://schemas.openxmlformats.org/officeDocument/2006/math" xmlns:v="urn:schemas-microsoft-com:vml" xmlns:wp14="http://schemas.microsoft.com/office/word/2010/wordprocessingDrawing" xmlns:wp="http://schemas.openxmlformats.org/drawingml/2006/wordprocessingDrawing" xmlns:w10="urn:schemas-microsoft-com:office:word" xmlns:w="http://schemas.openxmlformats.org/wordprocessingml/2006/main" xmlns:w14="http://schemas.microsoft.com/office/word/2010/wordml" xmlns:w15="http://schemas.microsoft.com/office/word/2012/wordml" xmlns:w16cex="http://schemas.microsoft.com/office/word/2018/wordml/cex" xmlns:w16cid="http://schemas.microsoft.com/office/word/2016/wordml/cid" xmlns:w16="http://schemas.microsoft.com/office/word/2018/wordml" xmlns:w16du="http://schemas.microsoft.com/office/word/2023/wordml/word16du" xmlns:w16sdtdh="http://schemas.microsoft.com/office/word/2020/wordml/sdtdatahash" xmlns:w16sdtfl="http://schemas.microsoft.com/office/word/2024/wordml/sdtformatlock" xmlns:w16se="http://schemas.microsoft.com/office/word/2015/wordml/symex" xmlns:wpg="http://schemas.microsoft.com/office/word/2010/wordprocessingGroup" xmlns:wpi="http://schemas.microsoft.com/office/word/2010/wordprocessingInk" xmlns:wne="http://schemas.microsoft.com/office/word/2006/wordml" xmlns:wps="http://schemas.microsoft.com/office/word/2010/wordprocessingShape" mc:Ignorable="w14 w15 w16se w16cid w16 w16cex w16sdtdh w16sdtfl w16du wp14">
+  <w16cid:commentId w16cid:paraId="706DC4EA" w16cid:durableId="5AE24266"/>
+</w16cid:commentsIds>
 </file>
 
 <file path=word/numbering.xml><?xml version="1.0" encoding="utf-8"?>
@@ -782,6 +985,14 @@
     <w:abstractNumId w:val="0"/>
   </w:num>
 </w:numbering>
+</file>
+
+<file path=word/people.xml><?xml version="1.0" encoding="utf-8"?>
+<w15:people xmlns:wpc="http://schemas.microsoft.com/office/word/2010/wordprocessingCanvas" xmlns:cx="http://schemas.microsoft.com/office/drawing/2014/chartex" xmlns:cx1="http://schemas.microsoft.com/office/drawing/2015/9/8/chartex" xmlns:cx2="http://schemas.microsoft.com/office/drawing/2015/10/21/chartex" xmlns:cx3="http://schemas.microsoft.com/office/drawing/2016/5/9/chartex" xmlns:cx4="http://schemas.microsoft.com/office/drawing/2016/5/10/chartex" xmlns:cx5="http://schemas.microsoft.com/office/drawing/2016/5/11/chartex" xmlns:cx6="http://schemas.microsoft.com/office/drawing/2016/5/12/chartex" xmlns:cx7="http://schemas.microsoft.com/office/drawing/2016/5/13/chartex" xmlns:cx8="http://schemas.microsoft.com/office/drawing/2016/5/14/chartex" xmlns:mc="http://schemas.openxmlformats.org/markup-compatibility/2006" xmlns:aink="http://schemas.microsoft.com/office/drawing/2016/ink" xmlns:am3d="http://schemas.microsoft.com/office/drawing/2017/model3d" xmlns:o="urn:schemas-microsoft-com:office:office" xmlns:oel="http://schemas.microsoft.com/office/2019/extlst" xmlns:r="http://schemas.openxmlformats.org/officeDocument/2006/relationships" xmlns:m="http://schemas.openxmlformats.org/officeDocument/2006/math" xmlns:v="urn:schemas-microsoft-com:vml" xmlns:wp14="http://schemas.microsoft.com/office/word/2010/wordprocessingDrawing" xmlns:wp="http://schemas.openxmlformats.org/drawingml/2006/wordprocessingDrawing" xmlns:w10="urn:schemas-microsoft-com:office:word" xmlns:w="http://schemas.openxmlformats.org/wordprocessingml/2006/main" xmlns:w14="http://schemas.microsoft.com/office/word/2010/wordml" xmlns:w15="http://schemas.microsoft.com/office/word/2012/wordml" xmlns:w16cex="http://schemas.microsoft.com/office/word/2018/wordml/cex" xmlns:w16cid="http://schemas.microsoft.com/office/word/2016/wordml/cid" xmlns:w16="http://schemas.microsoft.com/office/word/2018/wordml" xmlns:w16du="http://schemas.microsoft.com/office/word/2023/wordml/word16du" xmlns:w16sdtdh="http://schemas.microsoft.com/office/word/2020/wordml/sdtdatahash" xmlns:w16sdtfl="http://schemas.microsoft.com/office/word/2024/wordml/sdtformatlock" xmlns:w16se="http://schemas.microsoft.com/office/word/2015/wordml/symex" xmlns:wpg="http://schemas.microsoft.com/office/word/2010/wordprocessingGroup" xmlns:wpi="http://schemas.microsoft.com/office/word/2010/wordprocessingInk" xmlns:wne="http://schemas.microsoft.com/office/word/2006/wordml" xmlns:wps="http://schemas.microsoft.com/office/word/2010/wordprocessingShape" mc:Ignorable="w14 w15 w16se w16cid w16 w16cex w16sdtdh w16sdtfl w16du wp14">
+  <w15:person w15:author="Arthur Brassaert">
+    <w15:presenceInfo w15:providerId="AD" w15:userId="S::r1033500@student.vives.be::a69b30f3-9757-4f44-8ad8-780bbf13f346"/>
+  </w15:person>
+</w15:people>
 </file>
 
 <file path=word/styles.xml><?xml version="1.0" encoding="utf-8"?>
@@ -1387,7 +1598,6 @@
   <w:style w:type="character" w:default="1" w:styleId="DefaultParagraphFont">
     <w:name w:val="Default Paragraph Font"/>
     <w:uiPriority w:val="1"/>
-    <w:semiHidden/>
     <w:unhideWhenUsed/>
   </w:style>
   <w:style w:type="table" w:default="1" w:styleId="TableNormal">
@@ -1699,6 +1909,72 @@
       <w:smallCaps/>
       <w:color w:val="0F4761" w:themeColor="accent1" w:themeShade="BF"/>
       <w:spacing w:val="5"/>
+    </w:rPr>
+  </w:style>
+  <w:style w:type="character" w:styleId="CommentReference">
+    <w:name w:val="annotation reference"/>
+    <w:basedOn w:val="DefaultParagraphFont"/>
+    <w:uiPriority w:val="99"/>
+    <w:semiHidden/>
+    <w:unhideWhenUsed/>
+    <w:rsid w:val="00C37F32"/>
+    <w:rPr>
+      <w:sz w:val="16"/>
+      <w:szCs w:val="16"/>
+    </w:rPr>
+  </w:style>
+  <w:style w:type="paragraph" w:styleId="CommentText">
+    <w:name w:val="annotation text"/>
+    <w:basedOn w:val="Normal"/>
+    <w:link w:val="CommentTextChar"/>
+    <w:uiPriority w:val="99"/>
+    <w:unhideWhenUsed/>
+    <w:rsid w:val="00C37F32"/>
+    <w:pPr>
+      <w:spacing w:line="240" w:lineRule="auto"/>
+    </w:pPr>
+    <w:rPr>
+      <w:sz w:val="20"/>
+      <w:szCs w:val="20"/>
+    </w:rPr>
+  </w:style>
+  <w:style w:type="character" w:customStyle="1" w:styleId="CommentTextChar">
+    <w:name w:val="Comment Text Char"/>
+    <w:basedOn w:val="DefaultParagraphFont"/>
+    <w:link w:val="CommentText"/>
+    <w:uiPriority w:val="99"/>
+    <w:rsid w:val="00C37F32"/>
+    <w:rPr>
+      <w:sz w:val="20"/>
+      <w:szCs w:val="20"/>
+    </w:rPr>
+  </w:style>
+  <w:style w:type="paragraph" w:styleId="CommentSubject">
+    <w:name w:val="annotation subject"/>
+    <w:basedOn w:val="CommentText"/>
+    <w:next w:val="CommentText"/>
+    <w:link w:val="CommentSubjectChar"/>
+    <w:uiPriority w:val="99"/>
+    <w:semiHidden/>
+    <w:unhideWhenUsed/>
+    <w:rsid w:val="00C37F32"/>
+    <w:rPr>
+      <w:b/>
+      <w:bCs/>
+    </w:rPr>
+  </w:style>
+  <w:style w:type="character" w:customStyle="1" w:styleId="CommentSubjectChar">
+    <w:name w:val="Comment Subject Char"/>
+    <w:basedOn w:val="CommentTextChar"/>
+    <w:link w:val="CommentSubject"/>
+    <w:uiPriority w:val="99"/>
+    <w:semiHidden/>
+    <w:rsid w:val="00C37F32"/>
+    <w:rPr>
+      <w:b/>
+      <w:bCs/>
+      <w:sz w:val="20"/>
+      <w:szCs w:val="20"/>
     </w:rPr>
   </w:style>
 </w:styles>

</xml_diff>

<commit_message>
swot analyse en testcase updated
</commit_message>
<xml_diff>
--- a/documentatie/SWOT-analyse/SWOT-analyse Campus Games.docx
+++ b/documentatie/SWOT-analyse/SWOT-analyse Campus Games.docx
@@ -10,23 +10,13 @@
           <w:lang w:val="nl-BE"/>
         </w:rPr>
       </w:pPr>
-      <w:proofErr w:type="spellStart"/>
       <w:r>
         <w:rPr>
           <w:sz w:val="40"/>
           <w:szCs w:val="40"/>
           <w:lang w:val="nl-BE"/>
         </w:rPr>
-        <w:t>Swot</w:t>
-      </w:r>
-      <w:proofErr w:type="spellEnd"/>
-      <w:r>
-        <w:rPr>
-          <w:sz w:val="40"/>
-          <w:szCs w:val="40"/>
-          <w:lang w:val="nl-BE"/>
-        </w:rPr>
-        <w:t xml:space="preserve"> analyse – PX3 Campus games</w:t>
+        <w:t>Swot analyse – PX3 Campus games</w:t>
       </w:r>
     </w:p>
     <w:p>
@@ -194,25 +184,7 @@
           <w:szCs w:val="32"/>
           <w:lang w:val="nl-BE"/>
         </w:rPr>
-        <w:t>Het is op alle platforms speelbaar, aangezien het web-</w:t>
-      </w:r>
-      <w:proofErr w:type="spellStart"/>
-      <w:r>
-        <w:rPr>
-          <w:sz w:val="32"/>
-          <w:szCs w:val="32"/>
-          <w:lang w:val="nl-BE"/>
-        </w:rPr>
-        <w:t>based</w:t>
-      </w:r>
-      <w:proofErr w:type="spellEnd"/>
-      <w:r>
-        <w:rPr>
-          <w:sz w:val="32"/>
-          <w:szCs w:val="32"/>
-          <w:lang w:val="nl-BE"/>
-        </w:rPr>
-        <w:t xml:space="preserve"> is. Er hoeft daarom ook geen app geïnstalleerd worden.</w:t>
+        <w:t>Het is op alle platforms speelbaar, aangezien het web-based is. Er hoeft daarom ook geen app geïnstalleerd worden.</w:t>
       </w:r>
       <w:r>
         <w:rPr>
@@ -292,29 +264,13 @@
           <w:lang w:val="nl-BE"/>
         </w:rPr>
       </w:pPr>
-      <w:commentRangeStart w:id="0"/>
-      <w:r>
-        <w:rPr>
-          <w:sz w:val="32"/>
-          <w:szCs w:val="32"/>
-          <w:lang w:val="nl-BE"/>
-        </w:rPr>
-        <w:t>Zwaktes</w:t>
-      </w:r>
-      <w:commentRangeEnd w:id="0"/>
-      <w:r>
-        <w:rPr>
-          <w:rStyle w:val="CommentReference"/>
-        </w:rPr>
-        <w:commentReference w:id="0"/>
-      </w:r>
-      <w:r>
-        <w:rPr>
-          <w:sz w:val="32"/>
-          <w:szCs w:val="32"/>
-          <w:lang w:val="nl-BE"/>
-        </w:rPr>
-        <w:t>:</w:t>
+      <w:r>
+        <w:rPr>
+          <w:sz w:val="32"/>
+          <w:szCs w:val="32"/>
+          <w:lang w:val="nl-BE"/>
+        </w:rPr>
+        <w:t>Zwaktes:</w:t>
       </w:r>
     </w:p>
     <w:p>
@@ -336,7 +292,15 @@
           <w:szCs w:val="32"/>
           <w:lang w:val="nl-BE"/>
         </w:rPr>
-        <w:t>Het spel is volledig digitaal.</w:t>
+        <w:t>Het spel is volledig digitaal</w:t>
+      </w:r>
+      <w:r>
+        <w:rPr>
+          <w:sz w:val="32"/>
+          <w:szCs w:val="32"/>
+          <w:lang w:val="nl-BE"/>
+        </w:rPr>
+        <w:t>, dit kunnen we niet zo zeer oplossen, maar iedereen heeft al een laptop nodig voor school dus we verwachten niet dat dit een groot probleem zal vormen.</w:t>
       </w:r>
       <w:r>
         <w:rPr>
@@ -366,25 +330,24 @@
           <w:szCs w:val="32"/>
           <w:lang w:val="nl-BE"/>
         </w:rPr>
-        <w:t>Er is altijd een internetverbinding nodig om te spelen, omdat het web-</w:t>
-      </w:r>
-      <w:proofErr w:type="spellStart"/>
-      <w:r>
-        <w:rPr>
-          <w:sz w:val="32"/>
-          <w:szCs w:val="32"/>
-          <w:lang w:val="nl-BE"/>
-        </w:rPr>
-        <w:t>based</w:t>
-      </w:r>
-      <w:proofErr w:type="spellEnd"/>
-      <w:r>
-        <w:rPr>
-          <w:sz w:val="32"/>
-          <w:szCs w:val="32"/>
-          <w:lang w:val="nl-BE"/>
-        </w:rPr>
-        <w:t xml:space="preserve"> is.</w:t>
+        <w:t>Er is altijd een internetverbinding nodig om te spelen, omdat het web-based is.</w:t>
+      </w:r>
+      <w:r>
+        <w:rPr>
+          <w:sz w:val="32"/>
+          <w:szCs w:val="32"/>
+          <w:lang w:val="nl-BE"/>
+        </w:rPr>
+        <w:t xml:space="preserve"> Dit kan deels worden opgelost door er een Android/ IOS app van te maken en dan de data lokaal te </w:t>
+      </w:r>
+      <w:r>
+        <w:rPr>
+          <w:sz w:val="32"/>
+          <w:szCs w:val="32"/>
+          <w:lang w:val="nl-BE"/>
+        </w:rPr>
+        <w:lastRenderedPageBreak/>
+        <w:t>cachen.</w:t>
       </w:r>
       <w:r>
         <w:rPr>
@@ -422,6 +385,14 @@
           <w:szCs w:val="32"/>
           <w:lang w:val="nl-BE"/>
         </w:rPr>
+        <w:t xml:space="preserve"> Hiermee zijn we constant bezig, we testen en implementeren nieuwe functies om cheaten en dataleaks te verkomen.</w:t>
+      </w:r>
+      <w:r>
+        <w:rPr>
+          <w:sz w:val="32"/>
+          <w:szCs w:val="32"/>
+          <w:lang w:val="nl-BE"/>
+        </w:rPr>
         <w:br/>
       </w:r>
     </w:p>
@@ -444,26 +415,15 @@
           <w:szCs w:val="32"/>
           <w:lang w:val="nl-BE"/>
         </w:rPr>
-        <w:lastRenderedPageBreak/>
-        <w:t xml:space="preserve">Browser </w:t>
-      </w:r>
-      <w:proofErr w:type="spellStart"/>
-      <w:r>
-        <w:rPr>
-          <w:sz w:val="32"/>
-          <w:szCs w:val="32"/>
-          <w:lang w:val="nl-BE"/>
-        </w:rPr>
-        <w:t>limitaties</w:t>
-      </w:r>
-      <w:proofErr w:type="spellEnd"/>
-      <w:r>
-        <w:rPr>
-          <w:sz w:val="32"/>
-          <w:szCs w:val="32"/>
-          <w:lang w:val="nl-BE"/>
-        </w:rPr>
-        <w:t>, hierdoor is het niet mogelijk om bepaalde grafische prestaties te halen, waardoor de website er niet als een echte game uitziet.</w:t>
+        <w:t>Browser limitaties, hierdoor is het niet mogelijk om bepaalde grafische prestaties te halen, waardoor de website er niet als een echte game uitziet.</w:t>
+      </w:r>
+      <w:r>
+        <w:rPr>
+          <w:sz w:val="32"/>
+          <w:szCs w:val="32"/>
+          <w:lang w:val="nl-BE"/>
+        </w:rPr>
+        <w:t xml:space="preserve"> Dit kan relatief makkelijk opgelost worden door er een mobile app van te maken voor Android en IOS.</w:t>
       </w:r>
       <w:r>
         <w:rPr>
@@ -493,51 +453,42 @@
           <w:szCs w:val="32"/>
           <w:lang w:val="nl-BE"/>
         </w:rPr>
-        <w:t xml:space="preserve">Actieve gebruikers </w:t>
-      </w:r>
-    </w:p>
-    <w:p>
-      <w:pPr>
-        <w:rPr>
-          <w:sz w:val="32"/>
-          <w:szCs w:val="32"/>
-          <w:lang w:val="nl-BE"/>
-        </w:rPr>
-      </w:pPr>
-    </w:p>
-    <w:p>
-      <w:pPr>
-        <w:rPr>
-          <w:sz w:val="32"/>
-          <w:szCs w:val="32"/>
-          <w:lang w:val="nl-BE"/>
-        </w:rPr>
-      </w:pPr>
-      <w:r>
-        <w:rPr>
-          <w:sz w:val="32"/>
-          <w:szCs w:val="32"/>
-          <w:lang w:val="en-US"/>
-        </w:rPr>
-        <w:t>O</w:t>
-      </w:r>
-      <w:r>
-        <w:rPr>
-          <w:sz w:val="32"/>
-          <w:szCs w:val="32"/>
-        </w:rPr>
-        <w:t>pportuniteit</w:t>
-      </w:r>
-      <w:proofErr w:type="spellStart"/>
-      <w:r>
-        <w:rPr>
-          <w:sz w:val="32"/>
-          <w:szCs w:val="32"/>
-          <w:lang w:val="en-US"/>
-        </w:rPr>
-        <w:t>en</w:t>
-      </w:r>
-      <w:proofErr w:type="spellEnd"/>
+        <w:t>Actieve gebruikers</w:t>
+      </w:r>
+      <w:r>
+        <w:rPr>
+          <w:sz w:val="32"/>
+          <w:szCs w:val="32"/>
+          <w:lang w:val="nl-BE"/>
+        </w:rPr>
+        <w:t>. Dit is niet iets wat we snel kunnen oplossen, we maken reclame voor de game en we hopen dat spelers blijven door nieuwe functies toe te voegen.</w:t>
+      </w:r>
+    </w:p>
+    <w:p>
+      <w:pPr>
+        <w:rPr>
+          <w:sz w:val="32"/>
+          <w:szCs w:val="32"/>
+          <w:lang w:val="nl-BE"/>
+        </w:rPr>
+      </w:pPr>
+    </w:p>
+    <w:p>
+      <w:pPr>
+        <w:rPr>
+          <w:sz w:val="32"/>
+          <w:szCs w:val="32"/>
+          <w:lang w:val="nl-BE"/>
+        </w:rPr>
+      </w:pPr>
+      <w:r>
+        <w:rPr>
+          <w:sz w:val="32"/>
+          <w:szCs w:val="32"/>
+          <w:lang w:val="nl-BE"/>
+        </w:rPr>
+        <w:t>Opportuniteiten</w:t>
+      </w:r>
       <w:r>
         <w:rPr>
           <w:sz w:val="32"/>
@@ -566,25 +517,15 @@
           <w:szCs w:val="32"/>
           <w:lang w:val="nl-BE"/>
         </w:rPr>
-        <w:t xml:space="preserve">Het is mogelijk om snel uit te breiden naar andere locaties, zoals </w:t>
-      </w:r>
-      <w:proofErr w:type="spellStart"/>
-      <w:r>
-        <w:rPr>
-          <w:sz w:val="32"/>
-          <w:szCs w:val="32"/>
-          <w:lang w:val="nl-BE"/>
-        </w:rPr>
-        <w:t>Vives</w:t>
-      </w:r>
-      <w:proofErr w:type="spellEnd"/>
-      <w:r>
-        <w:rPr>
-          <w:sz w:val="32"/>
-          <w:szCs w:val="32"/>
-          <w:lang w:val="nl-BE"/>
-        </w:rPr>
-        <w:t xml:space="preserve"> Kortrijk.</w:t>
+        <w:t>Het is mogelijk om snel uit te breiden naar andere locaties, zoals Vives Kortrijk</w:t>
+      </w:r>
+      <w:r>
+        <w:rPr>
+          <w:sz w:val="32"/>
+          <w:szCs w:val="32"/>
+          <w:lang w:val="nl-BE"/>
+        </w:rPr>
+        <w:t>.</w:t>
       </w:r>
     </w:p>
     <w:p>
@@ -724,7 +665,16 @@
           <w:szCs w:val="32"/>
           <w:lang w:val="nl-BE"/>
         </w:rPr>
+        <w:lastRenderedPageBreak/>
         <w:t>Browser updates, als er een grote verandering is in de manier waarop browsers werken zal de website mogelijk niet meer werken zoals verwacht.</w:t>
+      </w:r>
+      <w:r>
+        <w:rPr>
+          <w:sz w:val="32"/>
+          <w:szCs w:val="32"/>
+          <w:lang w:val="nl-BE"/>
+        </w:rPr>
+        <w:t xml:space="preserve"> Ook dit valt weer op te lossen door er een mobile app van te maken.</w:t>
       </w:r>
       <w:r>
         <w:rPr>
@@ -762,6 +712,14 @@
           <w:szCs w:val="32"/>
           <w:lang w:val="nl-BE"/>
         </w:rPr>
+        <w:t xml:space="preserve"> Om dit te voorkomen kunnen we werken met een firewall, daarmee kunnen we kritische fouten door aanvallen vermijden.</w:t>
+      </w:r>
+      <w:r>
+        <w:rPr>
+          <w:sz w:val="32"/>
+          <w:szCs w:val="32"/>
+          <w:lang w:val="nl-BE"/>
+        </w:rPr>
         <w:br/>
       </w:r>
     </w:p>
@@ -792,6 +750,46 @@
           <w:szCs w:val="32"/>
           <w:lang w:val="nl-BE"/>
         </w:rPr>
+        <w:t xml:space="preserve"> Dit zullen we </w:t>
+      </w:r>
+      <w:r>
+        <w:rPr>
+          <w:sz w:val="32"/>
+          <w:szCs w:val="32"/>
+          <w:lang w:val="nl-BE"/>
+        </w:rPr>
+        <w:t>gaandeweg</w:t>
+      </w:r>
+      <w:r>
+        <w:rPr>
+          <w:sz w:val="32"/>
+          <w:szCs w:val="32"/>
+          <w:lang w:val="nl-BE"/>
+        </w:rPr>
+        <w:t xml:space="preserve"> moeten oplossen, momenteel hebben we al enkele cheats weggekregen,</w:t>
+      </w:r>
+      <w:r>
+        <w:rPr>
+          <w:sz w:val="32"/>
+          <w:szCs w:val="32"/>
+          <w:lang w:val="nl-BE"/>
+        </w:rPr>
+        <w:t xml:space="preserve"> bijvoorbeeld:</w:t>
+      </w:r>
+      <w:r>
+        <w:rPr>
+          <w:sz w:val="32"/>
+          <w:szCs w:val="32"/>
+          <w:lang w:val="nl-BE"/>
+        </w:rPr>
+        <w:t xml:space="preserve"> je kan niet de tijd van je apparaat veranderen om meerdere keren je daily reward te claimen.</w:t>
+      </w:r>
+      <w:r>
+        <w:rPr>
+          <w:sz w:val="32"/>
+          <w:szCs w:val="32"/>
+          <w:lang w:val="nl-BE"/>
+        </w:rPr>
         <w:br/>
       </w:r>
     </w:p>
@@ -814,8 +812,15 @@
           <w:szCs w:val="32"/>
           <w:lang w:val="nl-BE"/>
         </w:rPr>
-        <w:lastRenderedPageBreak/>
         <w:t>Populariteit, het kan moeilijk zijn om mensen te overtuigen om dit spel te spelen in plaats van andere beschikbare digitale kaartspellen (bv. Pokémon).</w:t>
+      </w:r>
+      <w:r>
+        <w:rPr>
+          <w:sz w:val="32"/>
+          <w:szCs w:val="32"/>
+          <w:lang w:val="nl-BE"/>
+        </w:rPr>
+        <w:t xml:space="preserve"> Dit proberen we op te lossen door aantrekkelijke reclame te maken met instagram-posts en later zullen we nog flyers maken.</w:t>
       </w:r>
     </w:p>
     <w:sectPr>
@@ -826,45 +831,6 @@
     </w:sectPr>
   </w:body>
 </w:document>
-</file>
-
-<file path=word/comments.xml><?xml version="1.0" encoding="utf-8"?>
-<w:comments xmlns:wpc="http://schemas.microsoft.com/office/word/2010/wordprocessingCanvas" xmlns:cx="http://schemas.microsoft.com/office/drawing/2014/chartex" xmlns:cx1="http://schemas.microsoft.com/office/drawing/2015/9/8/chartex" xmlns:cx2="http://schemas.microsoft.com/office/drawing/2015/10/21/chartex" xmlns:cx3="http://schemas.microsoft.com/office/drawing/2016/5/9/chartex" xmlns:cx4="http://schemas.microsoft.com/office/drawing/2016/5/10/chartex" xmlns:cx5="http://schemas.microsoft.com/office/drawing/2016/5/11/chartex" xmlns:cx6="http://schemas.microsoft.com/office/drawing/2016/5/12/chartex" xmlns:cx7="http://schemas.microsoft.com/office/drawing/2016/5/13/chartex" xmlns:cx8="http://schemas.microsoft.com/office/drawing/2016/5/14/chartex" xmlns:mc="http://schemas.openxmlformats.org/markup-compatibility/2006" xmlns:aink="http://schemas.microsoft.com/office/drawing/2016/ink" xmlns:am3d="http://schemas.microsoft.com/office/drawing/2017/model3d" xmlns:o="urn:schemas-microsoft-com:office:office" xmlns:oel="http://schemas.microsoft.com/office/2019/extlst" xmlns:r="http://schemas.openxmlformats.org/officeDocument/2006/relationships" xmlns:m="http://schemas.openxmlformats.org/officeDocument/2006/math" xmlns:v="urn:schemas-microsoft-com:vml" xmlns:wp14="http://schemas.microsoft.com/office/word/2010/wordprocessingDrawing" xmlns:wp="http://schemas.openxmlformats.org/drawingml/2006/wordprocessingDrawing" xmlns:w10="urn:schemas-microsoft-com:office:word" xmlns:w="http://schemas.openxmlformats.org/wordprocessingml/2006/main" xmlns:w14="http://schemas.microsoft.com/office/word/2010/wordml" xmlns:w15="http://schemas.microsoft.com/office/word/2012/wordml" xmlns:w16cex="http://schemas.microsoft.com/office/word/2018/wordml/cex" xmlns:w16cid="http://schemas.microsoft.com/office/word/2016/wordml/cid" xmlns:w16="http://schemas.microsoft.com/office/word/2018/wordml" xmlns:w16du="http://schemas.microsoft.com/office/word/2023/wordml/word16du" xmlns:w16sdtdh="http://schemas.microsoft.com/office/word/2020/wordml/sdtdatahash" xmlns:w16sdtfl="http://schemas.microsoft.com/office/word/2024/wordml/sdtformatlock" xmlns:w16se="http://schemas.microsoft.com/office/word/2015/wordml/symex" xmlns:wpg="http://schemas.microsoft.com/office/word/2010/wordprocessingGroup" xmlns:wpi="http://schemas.microsoft.com/office/word/2010/wordprocessingInk" xmlns:wne="http://schemas.microsoft.com/office/word/2006/wordml" xmlns:wps="http://schemas.microsoft.com/office/word/2010/wordprocessingShape" mc:Ignorable="w14 w15 w16se w16cid w16 w16cex w16sdtdh w16sdtfl w16du wp14">
-  <w:comment w:id="0" w:author="Arthur Brassaert" w:date="2025-04-23T12:34:00Z" w:initials="AB">
-    <w:p>
-      <w:pPr>
-        <w:pStyle w:val="CommentText"/>
-      </w:pPr>
-      <w:r>
-        <w:rPr>
-          <w:rStyle w:val="CommentReference"/>
-        </w:rPr>
-        <w:annotationRef/>
-      </w:r>
-      <w:r>
-        <w:t>Uitleggen hoe we ze kunnen oplossen</w:t>
-      </w:r>
-    </w:p>
-  </w:comment>
-</w:comments>
-</file>
-
-<file path=word/commentsExtended.xml><?xml version="1.0" encoding="utf-8"?>
-<w15:commentsEx xmlns:wpc="http://schemas.microsoft.com/office/word/2010/wordprocessingCanvas" xmlns:cx="http://schemas.microsoft.com/office/drawing/2014/chartex" xmlns:cx1="http://schemas.microsoft.com/office/drawing/2015/9/8/chartex" xmlns:cx2="http://schemas.microsoft.com/office/drawing/2015/10/21/chartex" xmlns:cx3="http://schemas.microsoft.com/office/drawing/2016/5/9/chartex" xmlns:cx4="http://schemas.microsoft.com/office/drawing/2016/5/10/chartex" xmlns:cx5="http://schemas.microsoft.com/office/drawing/2016/5/11/chartex" xmlns:cx6="http://schemas.microsoft.com/office/drawing/2016/5/12/chartex" xmlns:cx7="http://schemas.microsoft.com/office/drawing/2016/5/13/chartex" xmlns:cx8="http://schemas.microsoft.com/office/drawing/2016/5/14/chartex" xmlns:mc="http://schemas.openxmlformats.org/markup-compatibility/2006" xmlns:aink="http://schemas.microsoft.com/office/drawing/2016/ink" xmlns:am3d="http://schemas.microsoft.com/office/drawing/2017/model3d" xmlns:o="urn:schemas-microsoft-com:office:office" xmlns:oel="http://schemas.microsoft.com/office/2019/extlst" xmlns:r="http://schemas.openxmlformats.org/officeDocument/2006/relationships" xmlns:m="http://schemas.openxmlformats.org/officeDocument/2006/math" xmlns:v="urn:schemas-microsoft-com:vml" xmlns:wp14="http://schemas.microsoft.com/office/word/2010/wordprocessingDrawing" xmlns:wp="http://schemas.openxmlformats.org/drawingml/2006/wordprocessingDrawing" xmlns:w10="urn:schemas-microsoft-com:office:word" xmlns:w="http://schemas.openxmlformats.org/wordprocessingml/2006/main" xmlns:w14="http://schemas.microsoft.com/office/word/2010/wordml" xmlns:w15="http://schemas.microsoft.com/office/word/2012/wordml" xmlns:w16cex="http://schemas.microsoft.com/office/word/2018/wordml/cex" xmlns:w16cid="http://schemas.microsoft.com/office/word/2016/wordml/cid" xmlns:w16="http://schemas.microsoft.com/office/word/2018/wordml" xmlns:w16du="http://schemas.microsoft.com/office/word/2023/wordml/word16du" xmlns:w16sdtdh="http://schemas.microsoft.com/office/word/2020/wordml/sdtdatahash" xmlns:w16sdtfl="http://schemas.microsoft.com/office/word/2024/wordml/sdtformatlock" xmlns:w16se="http://schemas.microsoft.com/office/word/2015/wordml/symex" xmlns:wpg="http://schemas.microsoft.com/office/word/2010/wordprocessingGroup" xmlns:wpi="http://schemas.microsoft.com/office/word/2010/wordprocessingInk" xmlns:wne="http://schemas.microsoft.com/office/word/2006/wordml" xmlns:wps="http://schemas.microsoft.com/office/word/2010/wordprocessingShape" mc:Ignorable="w14 w15 w16se w16cid w16 w16cex w16sdtdh w16sdtfl w16du wp14">
-  <w15:commentEx w15:paraId="706DC4EA" w15:done="0"/>
-</w15:commentsEx>
-</file>
-
-<file path=word/commentsExtensible.xml><?xml version="1.0" encoding="utf-8"?>
-<w16cex:commentsExtensible xmlns:wpc="http://schemas.microsoft.com/office/word/2010/wordprocessingCanvas" xmlns:cx="http://schemas.microsoft.com/office/drawing/2014/chartex" xmlns:cx1="http://schemas.microsoft.com/office/drawing/2015/9/8/chartex" xmlns:cx2="http://schemas.microsoft.com/office/drawing/2015/10/21/chartex" xmlns:cx3="http://schemas.microsoft.com/office/drawing/2016/5/9/chartex" xmlns:cx4="http://schemas.microsoft.com/office/drawing/2016/5/10/chartex" xmlns:cx5="http://schemas.microsoft.com/office/drawing/2016/5/11/chartex" xmlns:cx6="http://schemas.microsoft.com/office/drawing/2016/5/12/chartex" xmlns:cx7="http://schemas.microsoft.com/office/drawing/2016/5/13/chartex" xmlns:cx8="http://schemas.microsoft.com/office/drawing/2016/5/14/chartex" xmlns:cr="http://schemas.microsoft.com/office/comments/2020/reactions" xmlns:mc="http://schemas.openxmlformats.org/markup-compatibility/2006" xmlns:aink="http://schemas.microsoft.com/office/drawing/2016/ink" xmlns:am3d="http://schemas.microsoft.com/office/drawing/2017/model3d" xmlns:o="urn:schemas-microsoft-com:office:office" xmlns:oel="http://schemas.microsoft.com/office/2019/extlst" xmlns:r="http://schemas.openxmlformats.org/officeDocument/2006/relationships" xmlns:m="http://schemas.openxmlformats.org/officeDocument/2006/math" xmlns:v="urn:schemas-microsoft-com:vml" xmlns:wp14="http://schemas.microsoft.com/office/word/2010/wordprocessingDrawing" xmlns:wp="http://schemas.openxmlformats.org/drawingml/2006/wordprocessingDrawing" xmlns:w10="urn:schemas-microsoft-com:office:word" xmlns:w="http://schemas.openxmlformats.org/wordprocessingml/2006/main" xmlns:w14="http://schemas.microsoft.com/office/word/2010/wordml" xmlns:w15="http://schemas.microsoft.com/office/word/2012/wordml" xmlns:w16cex="http://schemas.microsoft.com/office/word/2018/wordml/cex" xmlns:w16cid="http://schemas.microsoft.com/office/word/2016/wordml/cid" xmlns:w16="http://schemas.microsoft.com/office/word/2018/wordml" xmlns:w16du="http://schemas.microsoft.com/office/word/2023/wordml/word16du" xmlns:w16sdtdh="http://schemas.microsoft.com/office/word/2020/wordml/sdtdatahash" xmlns:w16sdtfl="http://schemas.microsoft.com/office/word/2024/wordml/sdtformatlock" xmlns:w16se="http://schemas.microsoft.com/office/word/2015/wordml/symex" xmlns:wpg="http://schemas.microsoft.com/office/word/2010/wordprocessingGroup" xmlns:wpi="http://schemas.microsoft.com/office/word/2010/wordprocessingInk" xmlns:wne="http://schemas.microsoft.com/office/word/2006/wordml" xmlns:wps="http://schemas.microsoft.com/office/word/2010/wordprocessingShape" mc:Ignorable="w14 w15 w16se w16cid w16 w16cex w16sdtdh w16sdtfl cr w16du wp14">
-  <w16cex:commentExtensible w16cex:durableId="5AE24266" w16cex:dateUtc="2025-04-23T10:34:00Z"/>
-</w16cex:commentsExtensible>
-</file>
-
-<file path=word/commentsIds.xml><?xml version="1.0" encoding="utf-8"?>
-<w16cid:commentsIds xmlns:wpc="http://schemas.microsoft.com/office/word/2010/wordprocessingCanvas" xmlns:cx="http://schemas.microsoft.com/office/drawing/2014/chartex" xmlns:cx1="http://schemas.microsoft.com/office/drawing/2015/9/8/chartex" xmlns:cx2="http://schemas.microsoft.com/office/drawing/2015/10/21/chartex" xmlns:cx3="http://schemas.microsoft.com/office/drawing/2016/5/9/chartex" xmlns:cx4="http://schemas.microsoft.com/office/drawing/2016/5/10/chartex" xmlns:cx5="http://schemas.microsoft.com/office/drawing/2016/5/11/chartex" xmlns:cx6="http://schemas.microsoft.com/office/drawing/2016/5/12/chartex" xmlns:cx7="http://schemas.microsoft.com/office/drawing/2016/5/13/chartex" xmlns:cx8="http://schemas.microsoft.com/office/drawing/2016/5/14/chartex" xmlns:mc="http://schemas.openxmlformats.org/markup-compatibility/2006" xmlns:aink="http://schemas.microsoft.com/office/drawing/2016/ink" xmlns:am3d="http://schemas.microsoft.com/office/drawing/2017/model3d" xmlns:o="urn:schemas-microsoft-com:office:office" xmlns:oel="http://schemas.microsoft.com/office/2019/extlst" xmlns:r="http://schemas.openxmlformats.org/officeDocument/2006/relationships" xmlns:m="http://schemas.openxmlformats.org/officeDocument/2006/math" xmlns:v="urn:schemas-microsoft-com:vml" xmlns:wp14="http://schemas.microsoft.com/office/word/2010/wordprocessingDrawing" xmlns:wp="http://schemas.openxmlformats.org/drawingml/2006/wordprocessingDrawing" xmlns:w10="urn:schemas-microsoft-com:office:word" xmlns:w="http://schemas.openxmlformats.org/wordprocessingml/2006/main" xmlns:w14="http://schemas.microsoft.com/office/word/2010/wordml" xmlns:w15="http://schemas.microsoft.com/office/word/2012/wordml" xmlns:w16cex="http://schemas.microsoft.com/office/word/2018/wordml/cex" xmlns:w16cid="http://schemas.microsoft.com/office/word/2016/wordml/cid" xmlns:w16="http://schemas.microsoft.com/office/word/2018/wordml" xmlns:w16du="http://schemas.microsoft.com/office/word/2023/wordml/word16du" xmlns:w16sdtdh="http://schemas.microsoft.com/office/word/2020/wordml/sdtdatahash" xmlns:w16sdtfl="http://schemas.microsoft.com/office/word/2024/wordml/sdtformatlock" xmlns:w16se="http://schemas.microsoft.com/office/word/2015/wordml/symex" xmlns:wpg="http://schemas.microsoft.com/office/word/2010/wordprocessingGroup" xmlns:wpi="http://schemas.microsoft.com/office/word/2010/wordprocessingInk" xmlns:wne="http://schemas.microsoft.com/office/word/2006/wordml" xmlns:wps="http://schemas.microsoft.com/office/word/2010/wordprocessingShape" mc:Ignorable="w14 w15 w16se w16cid w16 w16cex w16sdtdh w16sdtfl w16du wp14">
-  <w16cid:commentId w16cid:paraId="706DC4EA" w16cid:durableId="5AE24266"/>
-</w16cid:commentsIds>
 </file>
 
 <file path=word/numbering.xml><?xml version="1.0" encoding="utf-8"?>
@@ -985,14 +951,6 @@
     <w:abstractNumId w:val="0"/>
   </w:num>
 </w:numbering>
-</file>
-
-<file path=word/people.xml><?xml version="1.0" encoding="utf-8"?>
-<w15:people xmlns:wpc="http://schemas.microsoft.com/office/word/2010/wordprocessingCanvas" xmlns:cx="http://schemas.microsoft.com/office/drawing/2014/chartex" xmlns:cx1="http://schemas.microsoft.com/office/drawing/2015/9/8/chartex" xmlns:cx2="http://schemas.microsoft.com/office/drawing/2015/10/21/chartex" xmlns:cx3="http://schemas.microsoft.com/office/drawing/2016/5/9/chartex" xmlns:cx4="http://schemas.microsoft.com/office/drawing/2016/5/10/chartex" xmlns:cx5="http://schemas.microsoft.com/office/drawing/2016/5/11/chartex" xmlns:cx6="http://schemas.microsoft.com/office/drawing/2016/5/12/chartex" xmlns:cx7="http://schemas.microsoft.com/office/drawing/2016/5/13/chartex" xmlns:cx8="http://schemas.microsoft.com/office/drawing/2016/5/14/chartex" xmlns:mc="http://schemas.openxmlformats.org/markup-compatibility/2006" xmlns:aink="http://schemas.microsoft.com/office/drawing/2016/ink" xmlns:am3d="http://schemas.microsoft.com/office/drawing/2017/model3d" xmlns:o="urn:schemas-microsoft-com:office:office" xmlns:oel="http://schemas.microsoft.com/office/2019/extlst" xmlns:r="http://schemas.openxmlformats.org/officeDocument/2006/relationships" xmlns:m="http://schemas.openxmlformats.org/officeDocument/2006/math" xmlns:v="urn:schemas-microsoft-com:vml" xmlns:wp14="http://schemas.microsoft.com/office/word/2010/wordprocessingDrawing" xmlns:wp="http://schemas.openxmlformats.org/drawingml/2006/wordprocessingDrawing" xmlns:w10="urn:schemas-microsoft-com:office:word" xmlns:w="http://schemas.openxmlformats.org/wordprocessingml/2006/main" xmlns:w14="http://schemas.microsoft.com/office/word/2010/wordml" xmlns:w15="http://schemas.microsoft.com/office/word/2012/wordml" xmlns:w16cex="http://schemas.microsoft.com/office/word/2018/wordml/cex" xmlns:w16cid="http://schemas.microsoft.com/office/word/2016/wordml/cid" xmlns:w16="http://schemas.microsoft.com/office/word/2018/wordml" xmlns:w16du="http://schemas.microsoft.com/office/word/2023/wordml/word16du" xmlns:w16sdtdh="http://schemas.microsoft.com/office/word/2020/wordml/sdtdatahash" xmlns:w16sdtfl="http://schemas.microsoft.com/office/word/2024/wordml/sdtformatlock" xmlns:w16se="http://schemas.microsoft.com/office/word/2015/wordml/symex" xmlns:wpg="http://schemas.microsoft.com/office/word/2010/wordprocessingGroup" xmlns:wpi="http://schemas.microsoft.com/office/word/2010/wordprocessingInk" xmlns:wne="http://schemas.microsoft.com/office/word/2006/wordml" xmlns:wps="http://schemas.microsoft.com/office/word/2010/wordprocessingShape" mc:Ignorable="w14 w15 w16se w16cid w16 w16cex w16sdtdh w16sdtfl w16du wp14">
-  <w15:person w15:author="Arthur Brassaert">
-    <w15:presenceInfo w15:providerId="AD" w15:userId="S::r1033500@student.vives.be::a69b30f3-9757-4f44-8ad8-780bbf13f346"/>
-  </w15:person>
-</w15:people>
 </file>
 
 <file path=word/styles.xml><?xml version="1.0" encoding="utf-8"?>
@@ -1598,6 +1556,7 @@
   <w:style w:type="character" w:default="1" w:styleId="DefaultParagraphFont">
     <w:name w:val="Default Paragraph Font"/>
     <w:uiPriority w:val="1"/>
+    <w:semiHidden/>
     <w:unhideWhenUsed/>
   </w:style>
   <w:style w:type="table" w:default="1" w:styleId="TableNormal">

</xml_diff>